<commit_message>
Creacion del repositorio version 1
</commit_message>
<xml_diff>
--- a/gitHubNube.docx
+++ b/gitHubNube.docx
@@ -350,31 +350,7 @@
           <w:color w:val="000000"/>
           <w:lang w:eastAsia="es-CO"/>
         </w:rPr>
-        <w:t xml:space="preserve">Septiembre </w:t>
-      </w:r>
-      <w:r>
-        <w:rPr>
-          <w:rFonts w:ascii="Arial" w:eastAsia="Times New Roman" w:hAnsi="Arial" w:cs="Arial"/>
-          <w:color w:val="000000"/>
-          <w:lang w:eastAsia="es-CO"/>
-        </w:rPr>
-        <w:t>/</w:t>
-      </w:r>
-      <w:r>
-        <w:rPr>
-          <w:rFonts w:ascii="Arial" w:eastAsia="Times New Roman" w:hAnsi="Arial" w:cs="Arial"/>
-          <w:color w:val="000000"/>
-          <w:lang w:eastAsia="es-CO"/>
-        </w:rPr>
-        <w:t xml:space="preserve"> </w:t>
-      </w:r>
-      <w:r>
-        <w:rPr>
-          <w:rFonts w:ascii="Arial" w:eastAsia="Times New Roman" w:hAnsi="Arial" w:cs="Arial"/>
-          <w:color w:val="000000"/>
-          <w:lang w:eastAsia="es-CO"/>
-        </w:rPr>
-        <w:t>2022</w:t>
+        <w:t>Septiembre / 2022</w:t>
       </w:r>
     </w:p>
     <w:p>
@@ -408,23 +384,7 @@
           <w:color w:val="000000"/>
           <w:lang w:eastAsia="es-CO"/>
         </w:rPr>
-        <w:t xml:space="preserve">Centro de Diseño y </w:t>
-      </w:r>
-      <w:r>
-        <w:rPr>
-          <w:rFonts w:ascii="Arial" w:eastAsia="Times New Roman" w:hAnsi="Arial" w:cs="Arial"/>
-          <w:color w:val="000000"/>
-          <w:lang w:eastAsia="es-CO"/>
-        </w:rPr>
-        <w:t>Metrología</w:t>
-      </w:r>
-      <w:r>
-        <w:rPr>
-          <w:rFonts w:ascii="Arial" w:eastAsia="Times New Roman" w:hAnsi="Arial" w:cs="Arial"/>
-          <w:color w:val="000000"/>
-          <w:lang w:eastAsia="es-CO"/>
-        </w:rPr>
-        <w:t> </w:t>
+        <w:t>Centro de Diseño y Metrología </w:t>
       </w:r>
     </w:p>
     <w:p>
@@ -449,8 +409,1127 @@
       <w:pPr>
         <w:rPr>
           <w:rFonts w:ascii="Arial" w:hAnsi="Arial" w:cs="Arial"/>
-        </w:rPr>
-      </w:pPr>
+          <w:b/>
+          <w:bCs/>
+          <w:sz w:val="24"/>
+          <w:szCs w:val="24"/>
+        </w:rPr>
+      </w:pPr>
+      <w:r>
+        <w:rPr>
+          <w:rFonts w:ascii="Arial" w:hAnsi="Arial" w:cs="Arial"/>
+          <w:b/>
+          <w:bCs/>
+          <w:sz w:val="24"/>
+          <w:szCs w:val="24"/>
+        </w:rPr>
+        <w:lastRenderedPageBreak/>
+        <w:t>Creación del repositorio</w:t>
+      </w:r>
+    </w:p>
+    <w:p>
+      <w:pPr>
+        <w:jc w:val="both"/>
+        <w:rPr>
+          <w:rFonts w:ascii="Arial" w:hAnsi="Arial" w:cs="Arial"/>
+          <w:sz w:val="24"/>
+          <w:szCs w:val="24"/>
+        </w:rPr>
+      </w:pPr>
+      <w:r>
+        <w:rPr>
+          <w:rFonts w:ascii="Arial" w:hAnsi="Arial" w:cs="Arial"/>
+          <w:sz w:val="24"/>
+          <w:szCs w:val="24"/>
+        </w:rPr>
+        <w:t>Abrimos GitHub, iniciamos sesión y nos ubicamos en la pantalla de inicio en la cual encontraremos el botón “</w:t>
+      </w:r>
+      <w:r>
+        <w:rPr>
+          <w:rFonts w:ascii="Arial" w:hAnsi="Arial" w:cs="Arial"/>
+          <w:b/>
+          <w:bCs/>
+          <w:sz w:val="24"/>
+          <w:szCs w:val="24"/>
+        </w:rPr>
+        <w:t>new</w:t>
+      </w:r>
+      <w:r>
+        <w:rPr>
+          <w:rFonts w:ascii="Arial" w:hAnsi="Arial" w:cs="Arial"/>
+          <w:sz w:val="24"/>
+          <w:szCs w:val="24"/>
+        </w:rPr>
+        <w:t>” en la parte superior izquierda de la pantalla.</w:t>
+      </w:r>
+    </w:p>
+    <w:p>
+      <w:pPr>
+        <w:jc w:val="center"/>
+        <w:rPr>
+          <w:rFonts w:ascii="Arial" w:hAnsi="Arial" w:cs="Arial"/>
+          <w:sz w:val="24"/>
+          <w:szCs w:val="24"/>
+        </w:rPr>
+      </w:pPr>
+      <w:r>
+        <w:rPr>
+          <w:noProof/>
+        </w:rPr>
+        <w:drawing>
+          <wp:inline distT="0" distB="0" distL="0" distR="0" wp14:anchorId="74D5E05F" wp14:editId="616CA6C4">
+            <wp:extent cx="5612130" cy="2684780"/>
+            <wp:effectExtent l="0" t="0" r="7620" b="1270"/>
+            <wp:docPr id="2" name="Imagen 2"/>
+            <wp:cNvGraphicFramePr>
+              <a:graphicFrameLocks xmlns:a="http://schemas.openxmlformats.org/drawingml/2006/main" noChangeAspect="1"/>
+            </wp:cNvGraphicFramePr>
+            <a:graphic xmlns:a="http://schemas.openxmlformats.org/drawingml/2006/main">
+              <a:graphicData uri="http://schemas.openxmlformats.org/drawingml/2006/picture">
+                <pic:pic xmlns:pic="http://schemas.openxmlformats.org/drawingml/2006/picture">
+                  <pic:nvPicPr>
+                    <pic:cNvPr id="1" name=""/>
+                    <pic:cNvPicPr/>
+                  </pic:nvPicPr>
+                  <pic:blipFill>
+                    <a:blip r:embed="rId5"/>
+                    <a:stretch>
+                      <a:fillRect/>
+                    </a:stretch>
+                  </pic:blipFill>
+                  <pic:spPr>
+                    <a:xfrm>
+                      <a:off x="0" y="0"/>
+                      <a:ext cx="5612130" cy="2684780"/>
+                    </a:xfrm>
+                    <a:prstGeom prst="rect">
+                      <a:avLst/>
+                    </a:prstGeom>
+                  </pic:spPr>
+                </pic:pic>
+              </a:graphicData>
+            </a:graphic>
+          </wp:inline>
+        </w:drawing>
+      </w:r>
+    </w:p>
+    <w:p>
+      <w:pPr>
+        <w:jc w:val="both"/>
+        <w:rPr>
+          <w:rFonts w:ascii="Arial" w:hAnsi="Arial" w:cs="Arial"/>
+          <w:sz w:val="24"/>
+          <w:szCs w:val="24"/>
+        </w:rPr>
+      </w:pPr>
+      <w:r>
+        <w:rPr>
+          <w:rFonts w:ascii="Arial" w:hAnsi="Arial" w:cs="Arial"/>
+          <w:sz w:val="24"/>
+          <w:szCs w:val="24"/>
+        </w:rPr>
+        <w:t>Presionamos el botón y este nos direccionará a la siguiente pantalla</w:t>
+      </w:r>
+    </w:p>
+    <w:p>
+      <w:pPr>
+        <w:jc w:val="center"/>
+        <w:rPr>
+          <w:rFonts w:ascii="Arial" w:hAnsi="Arial" w:cs="Arial"/>
+          <w:sz w:val="24"/>
+          <w:szCs w:val="24"/>
+        </w:rPr>
+      </w:pPr>
+      <w:r>
+        <w:rPr>
+          <w:noProof/>
+        </w:rPr>
+        <w:drawing>
+          <wp:inline distT="0" distB="0" distL="0" distR="0" wp14:anchorId="244588F7" wp14:editId="71E702CD">
+            <wp:extent cx="3883989" cy="3419475"/>
+            <wp:effectExtent l="0" t="0" r="2540" b="0"/>
+            <wp:docPr id="3" name="Imagen 3"/>
+            <wp:cNvGraphicFramePr>
+              <a:graphicFrameLocks xmlns:a="http://schemas.openxmlformats.org/drawingml/2006/main" noChangeAspect="1"/>
+            </wp:cNvGraphicFramePr>
+            <a:graphic xmlns:a="http://schemas.openxmlformats.org/drawingml/2006/main">
+              <a:graphicData uri="http://schemas.openxmlformats.org/drawingml/2006/picture">
+                <pic:pic xmlns:pic="http://schemas.openxmlformats.org/drawingml/2006/picture">
+                  <pic:nvPicPr>
+                    <pic:cNvPr id="1" name=""/>
+                    <pic:cNvPicPr/>
+                  </pic:nvPicPr>
+                  <pic:blipFill>
+                    <a:blip r:embed="rId6"/>
+                    <a:stretch>
+                      <a:fillRect/>
+                    </a:stretch>
+                  </pic:blipFill>
+                  <pic:spPr>
+                    <a:xfrm>
+                      <a:off x="0" y="0"/>
+                      <a:ext cx="3887692" cy="3422735"/>
+                    </a:xfrm>
+                    <a:prstGeom prst="rect">
+                      <a:avLst/>
+                    </a:prstGeom>
+                  </pic:spPr>
+                </pic:pic>
+              </a:graphicData>
+            </a:graphic>
+          </wp:inline>
+        </w:drawing>
+      </w:r>
+    </w:p>
+    <w:p>
+      <w:pPr>
+        <w:jc w:val="both"/>
+        <w:rPr>
+          <w:rFonts w:ascii="Arial" w:hAnsi="Arial" w:cs="Arial"/>
+          <w:sz w:val="24"/>
+          <w:szCs w:val="24"/>
+        </w:rPr>
+      </w:pPr>
+      <w:r>
+        <w:rPr>
+          <w:rFonts w:ascii="Arial" w:hAnsi="Arial" w:cs="Arial"/>
+          <w:sz w:val="24"/>
+          <w:szCs w:val="24"/>
+        </w:rPr>
+        <w:t xml:space="preserve">Asignamos nombre y </w:t>
+      </w:r>
+      <w:r>
+        <w:rPr>
+          <w:rFonts w:ascii="Arial" w:hAnsi="Arial" w:cs="Arial"/>
+          <w:sz w:val="24"/>
+          <w:szCs w:val="24"/>
+        </w:rPr>
+        <w:t>descripción</w:t>
+      </w:r>
+    </w:p>
+    <w:p>
+      <w:pPr>
+        <w:jc w:val="center"/>
+        <w:rPr>
+          <w:rFonts w:ascii="Arial" w:hAnsi="Arial" w:cs="Arial"/>
+          <w:sz w:val="24"/>
+          <w:szCs w:val="24"/>
+        </w:rPr>
+      </w:pPr>
+      <w:r>
+        <w:rPr>
+          <w:noProof/>
+        </w:rPr>
+        <w:lastRenderedPageBreak/>
+        <w:drawing>
+          <wp:inline distT="0" distB="0" distL="0" distR="0" wp14:anchorId="642F6AAD" wp14:editId="0BBEFA86">
+            <wp:extent cx="5612130" cy="2593975"/>
+            <wp:effectExtent l="0" t="0" r="7620" b="0"/>
+            <wp:docPr id="4" name="Imagen 4"/>
+            <wp:cNvGraphicFramePr>
+              <a:graphicFrameLocks xmlns:a="http://schemas.openxmlformats.org/drawingml/2006/main" noChangeAspect="1"/>
+            </wp:cNvGraphicFramePr>
+            <a:graphic xmlns:a="http://schemas.openxmlformats.org/drawingml/2006/main">
+              <a:graphicData uri="http://schemas.openxmlformats.org/drawingml/2006/picture">
+                <pic:pic xmlns:pic="http://schemas.openxmlformats.org/drawingml/2006/picture">
+                  <pic:nvPicPr>
+                    <pic:cNvPr id="1" name=""/>
+                    <pic:cNvPicPr/>
+                  </pic:nvPicPr>
+                  <pic:blipFill>
+                    <a:blip r:embed="rId7"/>
+                    <a:stretch>
+                      <a:fillRect/>
+                    </a:stretch>
+                  </pic:blipFill>
+                  <pic:spPr>
+                    <a:xfrm>
+                      <a:off x="0" y="0"/>
+                      <a:ext cx="5612130" cy="2593975"/>
+                    </a:xfrm>
+                    <a:prstGeom prst="rect">
+                      <a:avLst/>
+                    </a:prstGeom>
+                  </pic:spPr>
+                </pic:pic>
+              </a:graphicData>
+            </a:graphic>
+          </wp:inline>
+        </w:drawing>
+      </w:r>
+    </w:p>
+    <w:p>
+      <w:pPr>
+        <w:jc w:val="both"/>
+        <w:rPr>
+          <w:rFonts w:ascii="Arial" w:hAnsi="Arial" w:cs="Arial"/>
+          <w:sz w:val="24"/>
+          <w:szCs w:val="24"/>
+        </w:rPr>
+      </w:pPr>
+      <w:r>
+        <w:rPr>
+          <w:rFonts w:ascii="Arial" w:hAnsi="Arial" w:cs="Arial"/>
+          <w:sz w:val="24"/>
+          <w:szCs w:val="24"/>
+        </w:rPr>
+        <w:t>Presionamos el botón “Create repository”</w:t>
+      </w:r>
+    </w:p>
+    <w:p>
+      <w:pPr>
+        <w:jc w:val="center"/>
+        <w:rPr>
+          <w:rFonts w:ascii="Arial" w:hAnsi="Arial" w:cs="Arial"/>
+          <w:sz w:val="24"/>
+          <w:szCs w:val="24"/>
+        </w:rPr>
+      </w:pPr>
+      <w:r>
+        <w:rPr>
+          <w:noProof/>
+        </w:rPr>
+        <w:drawing>
+          <wp:inline distT="0" distB="0" distL="0" distR="0" wp14:anchorId="185CBC83" wp14:editId="60E81B29">
+            <wp:extent cx="5612130" cy="3411220"/>
+            <wp:effectExtent l="0" t="0" r="7620" b="0"/>
+            <wp:docPr id="5" name="Imagen 5"/>
+            <wp:cNvGraphicFramePr>
+              <a:graphicFrameLocks xmlns:a="http://schemas.openxmlformats.org/drawingml/2006/main" noChangeAspect="1"/>
+            </wp:cNvGraphicFramePr>
+            <a:graphic xmlns:a="http://schemas.openxmlformats.org/drawingml/2006/main">
+              <a:graphicData uri="http://schemas.openxmlformats.org/drawingml/2006/picture">
+                <pic:pic xmlns:pic="http://schemas.openxmlformats.org/drawingml/2006/picture">
+                  <pic:nvPicPr>
+                    <pic:cNvPr id="1" name=""/>
+                    <pic:cNvPicPr/>
+                  </pic:nvPicPr>
+                  <pic:blipFill>
+                    <a:blip r:embed="rId8"/>
+                    <a:stretch>
+                      <a:fillRect/>
+                    </a:stretch>
+                  </pic:blipFill>
+                  <pic:spPr>
+                    <a:xfrm>
+                      <a:off x="0" y="0"/>
+                      <a:ext cx="5612130" cy="3411220"/>
+                    </a:xfrm>
+                    <a:prstGeom prst="rect">
+                      <a:avLst/>
+                    </a:prstGeom>
+                  </pic:spPr>
+                </pic:pic>
+              </a:graphicData>
+            </a:graphic>
+          </wp:inline>
+        </w:drawing>
+      </w:r>
+    </w:p>
+    <w:p>
+      <w:pPr>
+        <w:jc w:val="both"/>
+        <w:rPr>
+          <w:rFonts w:ascii="Arial" w:hAnsi="Arial" w:cs="Arial"/>
+          <w:sz w:val="24"/>
+          <w:szCs w:val="24"/>
+        </w:rPr>
+      </w:pPr>
+    </w:p>
+    <w:p>
+      <w:pPr>
+        <w:jc w:val="both"/>
+        <w:rPr>
+          <w:rFonts w:ascii="Arial" w:hAnsi="Arial" w:cs="Arial"/>
+          <w:sz w:val="24"/>
+          <w:szCs w:val="24"/>
+        </w:rPr>
+      </w:pPr>
+      <w:r>
+        <w:rPr>
+          <w:rFonts w:ascii="Arial" w:hAnsi="Arial" w:cs="Arial"/>
+          <w:sz w:val="24"/>
+          <w:szCs w:val="24"/>
+        </w:rPr>
+        <w:t>Nos aparecerá lo siguiente, en donde pondremos el segundo código que se muestra en nuestra terminal de visual para vincular el repositorio local con el remoto.</w:t>
+      </w:r>
+    </w:p>
+    <w:p>
+      <w:pPr>
+        <w:jc w:val="center"/>
+        <w:rPr>
+          <w:rFonts w:ascii="Arial" w:hAnsi="Arial" w:cs="Arial"/>
+          <w:sz w:val="24"/>
+          <w:szCs w:val="24"/>
+        </w:rPr>
+      </w:pPr>
+      <w:r>
+        <w:rPr>
+          <w:noProof/>
+        </w:rPr>
+        <w:lastRenderedPageBreak/>
+        <w:drawing>
+          <wp:inline distT="0" distB="0" distL="0" distR="0" wp14:anchorId="7227921A" wp14:editId="6D3E1C44">
+            <wp:extent cx="5612130" cy="3048000"/>
+            <wp:effectExtent l="0" t="0" r="7620" b="0"/>
+            <wp:docPr id="6" name="Imagen 6"/>
+            <wp:cNvGraphicFramePr>
+              <a:graphicFrameLocks xmlns:a="http://schemas.openxmlformats.org/drawingml/2006/main" noChangeAspect="1"/>
+            </wp:cNvGraphicFramePr>
+            <a:graphic xmlns:a="http://schemas.openxmlformats.org/drawingml/2006/main">
+              <a:graphicData uri="http://schemas.openxmlformats.org/drawingml/2006/picture">
+                <pic:pic xmlns:pic="http://schemas.openxmlformats.org/drawingml/2006/picture">
+                  <pic:nvPicPr>
+                    <pic:cNvPr id="1" name=""/>
+                    <pic:cNvPicPr/>
+                  </pic:nvPicPr>
+                  <pic:blipFill>
+                    <a:blip r:embed="rId9"/>
+                    <a:stretch>
+                      <a:fillRect/>
+                    </a:stretch>
+                  </pic:blipFill>
+                  <pic:spPr>
+                    <a:xfrm>
+                      <a:off x="0" y="0"/>
+                      <a:ext cx="5612130" cy="3048000"/>
+                    </a:xfrm>
+                    <a:prstGeom prst="rect">
+                      <a:avLst/>
+                    </a:prstGeom>
+                  </pic:spPr>
+                </pic:pic>
+              </a:graphicData>
+            </a:graphic>
+          </wp:inline>
+        </w:drawing>
+      </w:r>
+    </w:p>
+    <w:p>
+      <w:pPr>
+        <w:jc w:val="both"/>
+        <w:rPr>
+          <w:rFonts w:ascii="Arial" w:hAnsi="Arial" w:cs="Arial"/>
+          <w:sz w:val="24"/>
+          <w:szCs w:val="24"/>
+        </w:rPr>
+      </w:pPr>
+      <w:r>
+        <w:rPr>
+          <w:rFonts w:ascii="Arial" w:hAnsi="Arial" w:cs="Arial"/>
+          <w:sz w:val="24"/>
+          <w:szCs w:val="24"/>
+        </w:rPr>
+        <w:t>Cuando ya se hayan ejecutado los comandos correspondientes en la terminal, nos debe aparecer lo siguiente, lo cual nos dice que se ha vinculado correctamente</w:t>
+      </w:r>
+    </w:p>
+    <w:p>
+      <w:pPr>
+        <w:jc w:val="center"/>
+        <w:rPr>
+          <w:rFonts w:ascii="Arial" w:hAnsi="Arial" w:cs="Arial"/>
+          <w:sz w:val="24"/>
+          <w:szCs w:val="24"/>
+        </w:rPr>
+      </w:pPr>
+      <w:r>
+        <w:rPr>
+          <w:noProof/>
+        </w:rPr>
+        <w:drawing>
+          <wp:inline distT="0" distB="0" distL="0" distR="0" wp14:anchorId="5EBD8400" wp14:editId="3BA629E1">
+            <wp:extent cx="4867275" cy="1613063"/>
+            <wp:effectExtent l="0" t="0" r="0" b="6350"/>
+            <wp:docPr id="7" name="Imagen 7"/>
+            <wp:cNvGraphicFramePr>
+              <a:graphicFrameLocks xmlns:a="http://schemas.openxmlformats.org/drawingml/2006/main" noChangeAspect="1"/>
+            </wp:cNvGraphicFramePr>
+            <a:graphic xmlns:a="http://schemas.openxmlformats.org/drawingml/2006/main">
+              <a:graphicData uri="http://schemas.openxmlformats.org/drawingml/2006/picture">
+                <pic:pic xmlns:pic="http://schemas.openxmlformats.org/drawingml/2006/picture">
+                  <pic:nvPicPr>
+                    <pic:cNvPr id="1" name=""/>
+                    <pic:cNvPicPr/>
+                  </pic:nvPicPr>
+                  <pic:blipFill>
+                    <a:blip r:embed="rId10"/>
+                    <a:stretch>
+                      <a:fillRect/>
+                    </a:stretch>
+                  </pic:blipFill>
+                  <pic:spPr>
+                    <a:xfrm>
+                      <a:off x="0" y="0"/>
+                      <a:ext cx="4879753" cy="1617198"/>
+                    </a:xfrm>
+                    <a:prstGeom prst="rect">
+                      <a:avLst/>
+                    </a:prstGeom>
+                  </pic:spPr>
+                </pic:pic>
+              </a:graphicData>
+            </a:graphic>
+          </wp:inline>
+        </w:drawing>
+      </w:r>
+    </w:p>
+    <w:p>
+      <w:pPr>
+        <w:jc w:val="both"/>
+        <w:rPr>
+          <w:rFonts w:ascii="Arial" w:hAnsi="Arial" w:cs="Arial"/>
+          <w:sz w:val="24"/>
+          <w:szCs w:val="24"/>
+        </w:rPr>
+      </w:pPr>
+      <w:r>
+        <w:rPr>
+          <w:rFonts w:ascii="Arial" w:hAnsi="Arial" w:cs="Arial"/>
+          <w:sz w:val="24"/>
+          <w:szCs w:val="24"/>
+        </w:rPr>
+        <w:t>Si refrescamos la página de GitHub nos debe aparecer el repositorio local junto con todos los documentos que este contiene.</w:t>
+      </w:r>
+    </w:p>
+    <w:p>
+      <w:pPr>
+        <w:jc w:val="center"/>
+        <w:rPr>
+          <w:rFonts w:ascii="Arial" w:hAnsi="Arial" w:cs="Arial"/>
+          <w:sz w:val="24"/>
+          <w:szCs w:val="24"/>
+        </w:rPr>
+      </w:pPr>
+      <w:r>
+        <w:rPr>
+          <w:noProof/>
+        </w:rPr>
+        <w:drawing>
+          <wp:inline distT="0" distB="0" distL="0" distR="0" wp14:anchorId="17527424" wp14:editId="74D3269C">
+            <wp:extent cx="5612130" cy="2391410"/>
+            <wp:effectExtent l="0" t="0" r="7620" b="8890"/>
+            <wp:docPr id="8" name="Imagen 8"/>
+            <wp:cNvGraphicFramePr>
+              <a:graphicFrameLocks xmlns:a="http://schemas.openxmlformats.org/drawingml/2006/main" noChangeAspect="1"/>
+            </wp:cNvGraphicFramePr>
+            <a:graphic xmlns:a="http://schemas.openxmlformats.org/drawingml/2006/main">
+              <a:graphicData uri="http://schemas.openxmlformats.org/drawingml/2006/picture">
+                <pic:pic xmlns:pic="http://schemas.openxmlformats.org/drawingml/2006/picture">
+                  <pic:nvPicPr>
+                    <pic:cNvPr id="1" name=""/>
+                    <pic:cNvPicPr/>
+                  </pic:nvPicPr>
+                  <pic:blipFill>
+                    <a:blip r:embed="rId11"/>
+                    <a:stretch>
+                      <a:fillRect/>
+                    </a:stretch>
+                  </pic:blipFill>
+                  <pic:spPr>
+                    <a:xfrm>
+                      <a:off x="0" y="0"/>
+                      <a:ext cx="5612130" cy="2391410"/>
+                    </a:xfrm>
+                    <a:prstGeom prst="rect">
+                      <a:avLst/>
+                    </a:prstGeom>
+                  </pic:spPr>
+                </pic:pic>
+              </a:graphicData>
+            </a:graphic>
+          </wp:inline>
+        </w:drawing>
+      </w:r>
+    </w:p>
+    <w:p>
+      <w:pPr>
+        <w:jc w:val="both"/>
+        <w:rPr>
+          <w:rFonts w:ascii="Arial" w:hAnsi="Arial" w:cs="Arial"/>
+          <w:sz w:val="24"/>
+          <w:szCs w:val="24"/>
+        </w:rPr>
+      </w:pPr>
+      <w:r>
+        <w:rPr>
+          <w:rFonts w:ascii="Arial" w:hAnsi="Arial" w:cs="Arial"/>
+          <w:sz w:val="24"/>
+          <w:szCs w:val="24"/>
+        </w:rPr>
+        <w:lastRenderedPageBreak/>
+        <w:t xml:space="preserve">Ya que tenemos el repositorio </w:t>
+      </w:r>
+      <w:r>
+        <w:rPr>
+          <w:rFonts w:ascii="Arial" w:hAnsi="Arial" w:cs="Arial"/>
+          <w:sz w:val="24"/>
+          <w:szCs w:val="24"/>
+        </w:rPr>
+        <w:t>remoto, vamos a vincular nuestro grupo de trabajo, para que puedan modificar el repositorio remoto.</w:t>
+      </w:r>
+    </w:p>
+    <w:p>
+      <w:pPr>
+        <w:jc w:val="both"/>
+        <w:rPr>
+          <w:rFonts w:ascii="Arial" w:hAnsi="Arial" w:cs="Arial"/>
+          <w:sz w:val="24"/>
+          <w:szCs w:val="24"/>
+        </w:rPr>
+      </w:pPr>
+      <w:r>
+        <w:rPr>
+          <w:rFonts w:ascii="Arial" w:hAnsi="Arial" w:cs="Arial"/>
+          <w:sz w:val="24"/>
+          <w:szCs w:val="24"/>
+        </w:rPr>
+        <w:t>Primero nos dirigimos a la sección “</w:t>
+      </w:r>
+      <w:proofErr w:type="spellStart"/>
+      <w:r>
+        <w:rPr>
+          <w:rFonts w:ascii="Arial" w:hAnsi="Arial" w:cs="Arial"/>
+          <w:b/>
+          <w:bCs/>
+          <w:sz w:val="24"/>
+          <w:szCs w:val="24"/>
+        </w:rPr>
+        <w:t>Setting</w:t>
+      </w:r>
+      <w:proofErr w:type="spellEnd"/>
+      <w:r>
+        <w:rPr>
+          <w:rFonts w:ascii="Arial" w:hAnsi="Arial" w:cs="Arial"/>
+          <w:sz w:val="24"/>
+          <w:szCs w:val="24"/>
+        </w:rPr>
+        <w:t>” del GitHub</w:t>
+      </w:r>
+    </w:p>
+    <w:p>
+      <w:pPr>
+        <w:jc w:val="both"/>
+        <w:rPr>
+          <w:rFonts w:ascii="Arial" w:hAnsi="Arial" w:cs="Arial"/>
+          <w:sz w:val="24"/>
+          <w:szCs w:val="24"/>
+        </w:rPr>
+      </w:pPr>
+      <w:r>
+        <w:rPr>
+          <w:rFonts w:ascii="Arial" w:hAnsi="Arial" w:cs="Arial"/>
+          <w:sz w:val="24"/>
+          <w:szCs w:val="24"/>
+        </w:rPr>
+        <w:t xml:space="preserve">En la parte izquierda podemos observar una sección llamada Access en la cual </w:t>
+      </w:r>
+      <w:r>
+        <w:rPr>
+          <w:rFonts w:ascii="Arial" w:hAnsi="Arial" w:cs="Arial"/>
+          <w:sz w:val="24"/>
+          <w:szCs w:val="24"/>
+        </w:rPr>
+        <w:t>encontramos la opción “</w:t>
+      </w:r>
+      <w:proofErr w:type="spellStart"/>
+      <w:r>
+        <w:rPr>
+          <w:rFonts w:ascii="Arial" w:hAnsi="Arial" w:cs="Arial"/>
+          <w:b/>
+          <w:bCs/>
+          <w:sz w:val="24"/>
+          <w:szCs w:val="24"/>
+        </w:rPr>
+        <w:t>Collaborators</w:t>
+      </w:r>
+      <w:proofErr w:type="spellEnd"/>
+      <w:r>
+        <w:rPr>
+          <w:rFonts w:ascii="Arial" w:hAnsi="Arial" w:cs="Arial"/>
+          <w:sz w:val="24"/>
+          <w:szCs w:val="24"/>
+        </w:rPr>
+        <w:t>”, ingresamos en ella</w:t>
+      </w:r>
+    </w:p>
+    <w:p>
+      <w:pPr>
+        <w:jc w:val="center"/>
+        <w:rPr>
+          <w:rFonts w:ascii="Arial" w:hAnsi="Arial" w:cs="Arial"/>
+          <w:sz w:val="24"/>
+          <w:szCs w:val="24"/>
+        </w:rPr>
+      </w:pPr>
+      <w:r>
+        <w:rPr>
+          <w:noProof/>
+        </w:rPr>
+        <w:drawing>
+          <wp:inline distT="0" distB="0" distL="0" distR="0" wp14:anchorId="7A5C8646" wp14:editId="4B0431AF">
+            <wp:extent cx="5612130" cy="3340100"/>
+            <wp:effectExtent l="0" t="0" r="7620" b="0"/>
+            <wp:docPr id="9" name="Imagen 9"/>
+            <wp:cNvGraphicFramePr>
+              <a:graphicFrameLocks xmlns:a="http://schemas.openxmlformats.org/drawingml/2006/main" noChangeAspect="1"/>
+            </wp:cNvGraphicFramePr>
+            <a:graphic xmlns:a="http://schemas.openxmlformats.org/drawingml/2006/main">
+              <a:graphicData uri="http://schemas.openxmlformats.org/drawingml/2006/picture">
+                <pic:pic xmlns:pic="http://schemas.openxmlformats.org/drawingml/2006/picture">
+                  <pic:nvPicPr>
+                    <pic:cNvPr id="1" name=""/>
+                    <pic:cNvPicPr/>
+                  </pic:nvPicPr>
+                  <pic:blipFill>
+                    <a:blip r:embed="rId12"/>
+                    <a:stretch>
+                      <a:fillRect/>
+                    </a:stretch>
+                  </pic:blipFill>
+                  <pic:spPr>
+                    <a:xfrm>
+                      <a:off x="0" y="0"/>
+                      <a:ext cx="5612130" cy="3340100"/>
+                    </a:xfrm>
+                    <a:prstGeom prst="rect">
+                      <a:avLst/>
+                    </a:prstGeom>
+                  </pic:spPr>
+                </pic:pic>
+              </a:graphicData>
+            </a:graphic>
+          </wp:inline>
+        </w:drawing>
+      </w:r>
+    </w:p>
+    <w:p>
+      <w:pPr>
+        <w:jc w:val="both"/>
+        <w:rPr>
+          <w:rFonts w:ascii="Arial" w:hAnsi="Arial" w:cs="Arial"/>
+          <w:sz w:val="24"/>
+          <w:szCs w:val="24"/>
+        </w:rPr>
+      </w:pPr>
+      <w:r>
+        <w:rPr>
+          <w:rFonts w:ascii="Arial" w:hAnsi="Arial" w:cs="Arial"/>
+          <w:sz w:val="24"/>
+          <w:szCs w:val="24"/>
+        </w:rPr>
+        <w:t>Allí nos aparece el botón “</w:t>
+      </w:r>
+      <w:proofErr w:type="spellStart"/>
+      <w:r>
+        <w:rPr>
+          <w:rFonts w:ascii="Arial" w:hAnsi="Arial" w:cs="Arial"/>
+          <w:b/>
+          <w:bCs/>
+          <w:sz w:val="24"/>
+          <w:szCs w:val="24"/>
+        </w:rPr>
+        <w:t>Add</w:t>
+      </w:r>
+      <w:proofErr w:type="spellEnd"/>
+      <w:r>
+        <w:rPr>
+          <w:rFonts w:ascii="Arial" w:hAnsi="Arial" w:cs="Arial"/>
+          <w:b/>
+          <w:bCs/>
+          <w:sz w:val="24"/>
+          <w:szCs w:val="24"/>
+        </w:rPr>
+        <w:t xml:space="preserve"> </w:t>
+      </w:r>
+      <w:proofErr w:type="spellStart"/>
+      <w:r>
+        <w:rPr>
+          <w:rFonts w:ascii="Arial" w:hAnsi="Arial" w:cs="Arial"/>
+          <w:b/>
+          <w:bCs/>
+          <w:sz w:val="24"/>
+          <w:szCs w:val="24"/>
+        </w:rPr>
+        <w:t>poeple</w:t>
+      </w:r>
+      <w:proofErr w:type="spellEnd"/>
+      <w:r>
+        <w:rPr>
+          <w:rFonts w:ascii="Arial" w:hAnsi="Arial" w:cs="Arial"/>
+          <w:sz w:val="24"/>
+          <w:szCs w:val="24"/>
+        </w:rPr>
+        <w:t>”, lo presionamos.</w:t>
+      </w:r>
+    </w:p>
+    <w:p>
+      <w:pPr>
+        <w:jc w:val="center"/>
+        <w:rPr>
+          <w:rFonts w:ascii="Arial" w:hAnsi="Arial" w:cs="Arial"/>
+          <w:sz w:val="24"/>
+          <w:szCs w:val="24"/>
+        </w:rPr>
+      </w:pPr>
+      <w:r>
+        <w:rPr>
+          <w:noProof/>
+        </w:rPr>
+        <w:drawing>
+          <wp:inline distT="0" distB="0" distL="0" distR="0" wp14:anchorId="5E3C8E29" wp14:editId="001C9AC7">
+            <wp:extent cx="5612130" cy="2765425"/>
+            <wp:effectExtent l="0" t="0" r="7620" b="0"/>
+            <wp:docPr id="10" name="Imagen 10"/>
+            <wp:cNvGraphicFramePr>
+              <a:graphicFrameLocks xmlns:a="http://schemas.openxmlformats.org/drawingml/2006/main" noChangeAspect="1"/>
+            </wp:cNvGraphicFramePr>
+            <a:graphic xmlns:a="http://schemas.openxmlformats.org/drawingml/2006/main">
+              <a:graphicData uri="http://schemas.openxmlformats.org/drawingml/2006/picture">
+                <pic:pic xmlns:pic="http://schemas.openxmlformats.org/drawingml/2006/picture">
+                  <pic:nvPicPr>
+                    <pic:cNvPr id="1" name=""/>
+                    <pic:cNvPicPr/>
+                  </pic:nvPicPr>
+                  <pic:blipFill>
+                    <a:blip r:embed="rId13"/>
+                    <a:stretch>
+                      <a:fillRect/>
+                    </a:stretch>
+                  </pic:blipFill>
+                  <pic:spPr>
+                    <a:xfrm>
+                      <a:off x="0" y="0"/>
+                      <a:ext cx="5612130" cy="2765425"/>
+                    </a:xfrm>
+                    <a:prstGeom prst="rect">
+                      <a:avLst/>
+                    </a:prstGeom>
+                  </pic:spPr>
+                </pic:pic>
+              </a:graphicData>
+            </a:graphic>
+          </wp:inline>
+        </w:drawing>
+      </w:r>
+    </w:p>
+    <w:p>
+      <w:pPr>
+        <w:jc w:val="both"/>
+        <w:rPr>
+          <w:rFonts w:ascii="Arial" w:hAnsi="Arial" w:cs="Arial"/>
+          <w:sz w:val="24"/>
+          <w:szCs w:val="24"/>
+        </w:rPr>
+      </w:pPr>
+      <w:r>
+        <w:rPr>
+          <w:rFonts w:ascii="Arial" w:hAnsi="Arial" w:cs="Arial"/>
+          <w:sz w:val="24"/>
+          <w:szCs w:val="24"/>
+        </w:rPr>
+        <w:t>A continuación</w:t>
+      </w:r>
+      <w:r>
+        <w:rPr>
+          <w:rFonts w:ascii="Arial" w:hAnsi="Arial" w:cs="Arial"/>
+          <w:sz w:val="24"/>
+          <w:szCs w:val="24"/>
+        </w:rPr>
+        <w:t>,</w:t>
+      </w:r>
+      <w:r>
+        <w:rPr>
+          <w:rFonts w:ascii="Arial" w:hAnsi="Arial" w:cs="Arial"/>
+          <w:sz w:val="24"/>
+          <w:szCs w:val="24"/>
+        </w:rPr>
+        <w:t xml:space="preserve"> veremos la siguiente </w:t>
+      </w:r>
+      <w:r>
+        <w:rPr>
+          <w:rFonts w:ascii="Arial" w:hAnsi="Arial" w:cs="Arial"/>
+          <w:sz w:val="24"/>
+          <w:szCs w:val="24"/>
+        </w:rPr>
+        <w:t>ventana emergente</w:t>
+      </w:r>
+      <w:r>
+        <w:rPr>
+          <w:rFonts w:ascii="Arial" w:hAnsi="Arial" w:cs="Arial"/>
+          <w:sz w:val="24"/>
+          <w:szCs w:val="24"/>
+        </w:rPr>
+        <w:t xml:space="preserve"> en la cual ingresaremos los correos correspondientes a nuestro grupo de trabajo</w:t>
+      </w:r>
+    </w:p>
+    <w:p>
+      <w:pPr>
+        <w:jc w:val="center"/>
+        <w:rPr>
+          <w:rFonts w:ascii="Arial" w:hAnsi="Arial" w:cs="Arial"/>
+          <w:sz w:val="24"/>
+          <w:szCs w:val="24"/>
+        </w:rPr>
+      </w:pPr>
+      <w:r>
+        <w:rPr>
+          <w:noProof/>
+        </w:rPr>
+        <w:lastRenderedPageBreak/>
+        <w:drawing>
+          <wp:inline distT="0" distB="0" distL="0" distR="0" wp14:anchorId="0FAC8C64" wp14:editId="089E95D4">
+            <wp:extent cx="4275145" cy="1695450"/>
+            <wp:effectExtent l="0" t="0" r="0" b="0"/>
+            <wp:docPr id="11" name="Imagen 11"/>
+            <wp:cNvGraphicFramePr>
+              <a:graphicFrameLocks xmlns:a="http://schemas.openxmlformats.org/drawingml/2006/main" noChangeAspect="1"/>
+            </wp:cNvGraphicFramePr>
+            <a:graphic xmlns:a="http://schemas.openxmlformats.org/drawingml/2006/main">
+              <a:graphicData uri="http://schemas.openxmlformats.org/drawingml/2006/picture">
+                <pic:pic xmlns:pic="http://schemas.openxmlformats.org/drawingml/2006/picture">
+                  <pic:nvPicPr>
+                    <pic:cNvPr id="1" name=""/>
+                    <pic:cNvPicPr/>
+                  </pic:nvPicPr>
+                  <pic:blipFill>
+                    <a:blip r:embed="rId14"/>
+                    <a:stretch>
+                      <a:fillRect/>
+                    </a:stretch>
+                  </pic:blipFill>
+                  <pic:spPr>
+                    <a:xfrm>
+                      <a:off x="0" y="0"/>
+                      <a:ext cx="4287822" cy="1700477"/>
+                    </a:xfrm>
+                    <a:prstGeom prst="rect">
+                      <a:avLst/>
+                    </a:prstGeom>
+                  </pic:spPr>
+                </pic:pic>
+              </a:graphicData>
+            </a:graphic>
+          </wp:inline>
+        </w:drawing>
+      </w:r>
+    </w:p>
+    <w:p>
+      <w:pPr>
+        <w:jc w:val="both"/>
+        <w:rPr>
+          <w:rFonts w:ascii="Arial" w:hAnsi="Arial" w:cs="Arial"/>
+          <w:sz w:val="24"/>
+          <w:szCs w:val="24"/>
+        </w:rPr>
+      </w:pPr>
+      <w:r>
+        <w:rPr>
+          <w:rFonts w:ascii="Arial" w:hAnsi="Arial" w:cs="Arial"/>
+          <w:sz w:val="24"/>
+          <w:szCs w:val="24"/>
+        </w:rPr>
+        <w:t>Una vez ingresado el correo se nos activara el botón “</w:t>
+      </w:r>
+      <w:proofErr w:type="spellStart"/>
+      <w:r>
+        <w:rPr>
+          <w:rFonts w:ascii="Arial" w:hAnsi="Arial" w:cs="Arial"/>
+          <w:b/>
+          <w:bCs/>
+          <w:sz w:val="24"/>
+          <w:szCs w:val="24"/>
+        </w:rPr>
+        <w:t>add</w:t>
+      </w:r>
+      <w:proofErr w:type="spellEnd"/>
+      <w:r>
+        <w:rPr>
+          <w:rFonts w:ascii="Arial" w:hAnsi="Arial" w:cs="Arial"/>
+          <w:b/>
+          <w:bCs/>
+          <w:sz w:val="24"/>
+          <w:szCs w:val="24"/>
+        </w:rPr>
+        <w:t xml:space="preserve"> &lt;correo&gt; </w:t>
+      </w:r>
+      <w:proofErr w:type="spellStart"/>
+      <w:r>
+        <w:rPr>
+          <w:rFonts w:ascii="Arial" w:hAnsi="Arial" w:cs="Arial"/>
+          <w:b/>
+          <w:bCs/>
+          <w:sz w:val="24"/>
+          <w:szCs w:val="24"/>
+        </w:rPr>
+        <w:t>to</w:t>
+      </w:r>
+      <w:proofErr w:type="spellEnd"/>
+      <w:r>
+        <w:rPr>
+          <w:rFonts w:ascii="Arial" w:hAnsi="Arial" w:cs="Arial"/>
+          <w:b/>
+          <w:bCs/>
+          <w:sz w:val="24"/>
+          <w:szCs w:val="24"/>
+        </w:rPr>
+        <w:t xml:space="preserve"> </w:t>
+      </w:r>
+      <w:proofErr w:type="spellStart"/>
+      <w:r>
+        <w:rPr>
+          <w:rFonts w:ascii="Arial" w:hAnsi="Arial" w:cs="Arial"/>
+          <w:b/>
+          <w:bCs/>
+          <w:sz w:val="24"/>
+          <w:szCs w:val="24"/>
+        </w:rPr>
+        <w:t>this</w:t>
+      </w:r>
+      <w:proofErr w:type="spellEnd"/>
+      <w:r>
+        <w:rPr>
+          <w:rFonts w:ascii="Arial" w:hAnsi="Arial" w:cs="Arial"/>
+          <w:b/>
+          <w:bCs/>
+          <w:sz w:val="24"/>
+          <w:szCs w:val="24"/>
+        </w:rPr>
+        <w:t xml:space="preserve"> repository</w:t>
+      </w:r>
+      <w:r>
+        <w:rPr>
+          <w:rFonts w:ascii="Arial" w:hAnsi="Arial" w:cs="Arial"/>
+          <w:sz w:val="24"/>
+          <w:szCs w:val="24"/>
+        </w:rPr>
+        <w:t>”, lo presionamos y ya habremos agregado un colaborador.</w:t>
+      </w:r>
+    </w:p>
+    <w:p>
+      <w:pPr>
+        <w:jc w:val="center"/>
+        <w:rPr>
+          <w:rFonts w:ascii="Arial" w:hAnsi="Arial" w:cs="Arial"/>
+          <w:sz w:val="24"/>
+          <w:szCs w:val="24"/>
+        </w:rPr>
+      </w:pPr>
+      <w:r>
+        <w:rPr>
+          <w:noProof/>
+        </w:rPr>
+        <w:drawing>
+          <wp:inline distT="0" distB="0" distL="0" distR="0" wp14:anchorId="07B1450B" wp14:editId="106CF789">
+            <wp:extent cx="4152900" cy="1882385"/>
+            <wp:effectExtent l="0" t="0" r="0" b="3810"/>
+            <wp:docPr id="12" name="Imagen 12"/>
+            <wp:cNvGraphicFramePr>
+              <a:graphicFrameLocks xmlns:a="http://schemas.openxmlformats.org/drawingml/2006/main" noChangeAspect="1"/>
+            </wp:cNvGraphicFramePr>
+            <a:graphic xmlns:a="http://schemas.openxmlformats.org/drawingml/2006/main">
+              <a:graphicData uri="http://schemas.openxmlformats.org/drawingml/2006/picture">
+                <pic:pic xmlns:pic="http://schemas.openxmlformats.org/drawingml/2006/picture">
+                  <pic:nvPicPr>
+                    <pic:cNvPr id="1" name=""/>
+                    <pic:cNvPicPr/>
+                  </pic:nvPicPr>
+                  <pic:blipFill>
+                    <a:blip r:embed="rId15"/>
+                    <a:stretch>
+                      <a:fillRect/>
+                    </a:stretch>
+                  </pic:blipFill>
+                  <pic:spPr>
+                    <a:xfrm>
+                      <a:off x="0" y="0"/>
+                      <a:ext cx="4165651" cy="1888165"/>
+                    </a:xfrm>
+                    <a:prstGeom prst="rect">
+                      <a:avLst/>
+                    </a:prstGeom>
+                  </pic:spPr>
+                </pic:pic>
+              </a:graphicData>
+            </a:graphic>
+          </wp:inline>
+        </w:drawing>
+      </w:r>
+    </w:p>
+    <w:p>
+      <w:pPr>
+        <w:jc w:val="both"/>
+        <w:rPr>
+          <w:rFonts w:ascii="Arial" w:hAnsi="Arial" w:cs="Arial"/>
+          <w:sz w:val="24"/>
+          <w:szCs w:val="24"/>
+        </w:rPr>
+      </w:pPr>
+      <w:r>
+        <w:rPr>
+          <w:rFonts w:ascii="Arial" w:hAnsi="Arial" w:cs="Arial"/>
+          <w:sz w:val="24"/>
+          <w:szCs w:val="24"/>
+        </w:rPr>
+        <w:t xml:space="preserve">Una vez agregado todo tu grupo de trabajo lo podrás ver </w:t>
+      </w:r>
+      <w:r>
+        <w:rPr>
+          <w:rFonts w:ascii="Arial" w:hAnsi="Arial" w:cs="Arial"/>
+          <w:sz w:val="24"/>
+          <w:szCs w:val="24"/>
+        </w:rPr>
+        <w:t>reflejado en esa misma sección.</w:t>
+      </w:r>
+    </w:p>
+    <w:p>
+      <w:pPr>
+        <w:jc w:val="center"/>
+        <w:rPr>
+          <w:rFonts w:ascii="Arial" w:hAnsi="Arial" w:cs="Arial"/>
+          <w:sz w:val="24"/>
+          <w:szCs w:val="24"/>
+        </w:rPr>
+      </w:pPr>
+      <w:r>
+        <w:rPr>
+          <w:noProof/>
+        </w:rPr>
+        <w:drawing>
+          <wp:inline distT="0" distB="0" distL="0" distR="0" wp14:anchorId="33ABA5CC" wp14:editId="6292FCFA">
+            <wp:extent cx="5238750" cy="3306968"/>
+            <wp:effectExtent l="0" t="0" r="0" b="8255"/>
+            <wp:docPr id="14" name="Imagen 14"/>
+            <wp:cNvGraphicFramePr>
+              <a:graphicFrameLocks xmlns:a="http://schemas.openxmlformats.org/drawingml/2006/main" noChangeAspect="1"/>
+            </wp:cNvGraphicFramePr>
+            <a:graphic xmlns:a="http://schemas.openxmlformats.org/drawingml/2006/main">
+              <a:graphicData uri="http://schemas.openxmlformats.org/drawingml/2006/picture">
+                <pic:pic xmlns:pic="http://schemas.openxmlformats.org/drawingml/2006/picture">
+                  <pic:nvPicPr>
+                    <pic:cNvPr id="1" name=""/>
+                    <pic:cNvPicPr/>
+                  </pic:nvPicPr>
+                  <pic:blipFill>
+                    <a:blip r:embed="rId16"/>
+                    <a:stretch>
+                      <a:fillRect/>
+                    </a:stretch>
+                  </pic:blipFill>
+                  <pic:spPr>
+                    <a:xfrm>
+                      <a:off x="0" y="0"/>
+                      <a:ext cx="5240800" cy="3308262"/>
+                    </a:xfrm>
+                    <a:prstGeom prst="rect">
+                      <a:avLst/>
+                    </a:prstGeom>
+                  </pic:spPr>
+                </pic:pic>
+              </a:graphicData>
+            </a:graphic>
+          </wp:inline>
+        </w:drawing>
+      </w:r>
     </w:p>
     <w:sectPr>
       <w:pgSz w:w="12240" w:h="15840"/>

</xml_diff>